<commit_message>
SMTP 13_add README.md and some modify
</commit_message>
<xml_diff>
--- a/02_SMTP Send mail/README.docx
+++ b/02_SMTP Send mail/README.docx
@@ -82,7 +82,6 @@
         </w:rPr>
         <w:t>‘</w:t>
       </w:r>
-      <w:proofErr w:type="spellStart"/>
       <w:r>
         <w:rPr>
           <w:b/>
@@ -90,7 +89,6 @@
         </w:rPr>
         <w:t>uForm</w:t>
       </w:r>
-      <w:proofErr w:type="spellEnd"/>
       <w:r>
         <w:rPr>
           <w:b/>
@@ -127,14 +125,12 @@
       <w:r>
         <w:t>‘</w:t>
       </w:r>
-      <w:proofErr w:type="spellStart"/>
       <w:r>
         <w:rPr>
           <w:lang w:val="en-US"/>
         </w:rPr>
         <w:t>uForm</w:t>
       </w:r>
-      <w:proofErr w:type="spellEnd"/>
       <w:r>
         <w:t>’</w:t>
       </w:r>
@@ -144,25 +140,21 @@
       <w:r>
         <w:t>‘</w:t>
       </w:r>
-      <w:proofErr w:type="spellStart"/>
       <w:r>
         <w:rPr>
           <w:lang w:val="en-US"/>
         </w:rPr>
         <w:t>uForm</w:t>
       </w:r>
-      <w:proofErr w:type="spellEnd"/>
       <w:r>
         <w:t>/</w:t>
       </w:r>
-      <w:proofErr w:type="spellStart"/>
       <w:r>
         <w:rPr>
           <w:lang w:val="en-US"/>
         </w:rPr>
         <w:t>js</w:t>
       </w:r>
-      <w:proofErr w:type="spellEnd"/>
       <w:r>
         <w:t>/</w:t>
       </w:r>
@@ -175,14 +167,12 @@
       <w:r>
         <w:t>.</w:t>
       </w:r>
-      <w:proofErr w:type="spellStart"/>
       <w:r>
         <w:rPr>
           <w:lang w:val="en-US"/>
         </w:rPr>
         <w:t>js</w:t>
       </w:r>
-      <w:proofErr w:type="spellEnd"/>
       <w:r>
         <w:t>’</w:t>
       </w:r>
@@ -261,7 +251,6 @@
         </w:rPr>
         <w:t>‘</w:t>
       </w:r>
-      <w:proofErr w:type="spellStart"/>
       <w:r>
         <w:rPr>
           <w:b/>
@@ -269,14 +258,12 @@
         </w:rPr>
         <w:t>uForm</w:t>
       </w:r>
-      <w:proofErr w:type="spellEnd"/>
       <w:r>
         <w:rPr>
           <w:b/>
         </w:rPr>
         <w:t>/</w:t>
       </w:r>
-      <w:proofErr w:type="spellStart"/>
       <w:r>
         <w:rPr>
           <w:b/>
@@ -284,7 +271,6 @@
         </w:rPr>
         <w:t>js</w:t>
       </w:r>
-      <w:proofErr w:type="spellEnd"/>
       <w:r>
         <w:rPr>
           <w:b/>
@@ -304,7 +290,6 @@
         </w:rPr>
         <w:t>.</w:t>
       </w:r>
-      <w:proofErr w:type="spellStart"/>
       <w:r>
         <w:rPr>
           <w:b/>
@@ -312,7 +297,6 @@
         </w:rPr>
         <w:t>js</w:t>
       </w:r>
-      <w:proofErr w:type="spellEnd"/>
       <w:r>
         <w:rPr>
           <w:b/>
@@ -349,36 +333,30 @@
       <w:r>
         <w:t xml:space="preserve"> </w:t>
       </w:r>
-      <w:proofErr w:type="spellStart"/>
       <w:r>
         <w:rPr>
           <w:lang w:val="en-US"/>
         </w:rPr>
         <w:t>src</w:t>
       </w:r>
-      <w:proofErr w:type="spellEnd"/>
       <w:r>
         <w:t>="/</w:t>
       </w:r>
-      <w:proofErr w:type="spellStart"/>
       <w:r>
         <w:rPr>
           <w:lang w:val="en-US"/>
         </w:rPr>
         <w:t>uForm</w:t>
       </w:r>
-      <w:proofErr w:type="spellEnd"/>
       <w:r>
         <w:t>/</w:t>
       </w:r>
-      <w:proofErr w:type="spellStart"/>
       <w:r>
         <w:rPr>
           <w:lang w:val="en-US"/>
         </w:rPr>
         <w:t>js</w:t>
       </w:r>
-      <w:proofErr w:type="spellEnd"/>
       <w:r>
         <w:t>/</w:t>
       </w:r>
@@ -391,24 +369,14 @@
       <w:r>
         <w:t>.</w:t>
       </w:r>
-      <w:proofErr w:type="spellStart"/>
       <w:r>
         <w:rPr>
           <w:lang w:val="en-US"/>
         </w:rPr>
         <w:t>js</w:t>
       </w:r>
-      <w:proofErr w:type="spellEnd"/>
-      <w:r>
-        <w:t xml:space="preserve"> </w:t>
-      </w:r>
-      <w:proofErr w:type="gramStart"/>
-      <w:r>
-        <w:t>"&gt;&lt;</w:t>
-      </w:r>
-      <w:proofErr w:type="gramEnd"/>
-      <w:r>
-        <w:t>/</w:t>
+      <w:r>
+        <w:t xml:space="preserve"> "&gt;&lt;/</w:t>
       </w:r>
       <w:r>
         <w:rPr>
@@ -461,14 +429,12 @@
       <w:r>
         <w:t>‘</w:t>
       </w:r>
-      <w:proofErr w:type="spellStart"/>
       <w:r>
         <w:rPr>
           <w:lang w:val="en-US"/>
         </w:rPr>
         <w:t>uForm</w:t>
       </w:r>
-      <w:proofErr w:type="spellEnd"/>
       <w:r>
         <w:t>/</w:t>
       </w:r>
@@ -481,14 +447,12 @@
       <w:r>
         <w:t>.</w:t>
       </w:r>
-      <w:proofErr w:type="spellStart"/>
       <w:r>
         <w:rPr>
           <w:lang w:val="en-US"/>
         </w:rPr>
         <w:t>php</w:t>
       </w:r>
-      <w:proofErr w:type="spellEnd"/>
       <w:r>
         <w:t>’</w:t>
       </w:r>
@@ -567,14 +531,12 @@
       <w:r>
         <w:t>.</w:t>
       </w:r>
-      <w:proofErr w:type="spellStart"/>
       <w:r>
         <w:rPr>
           <w:lang w:val="en-US"/>
         </w:rPr>
         <w:t>css</w:t>
       </w:r>
-      <w:proofErr w:type="spellEnd"/>
       <w:r>
         <w:t xml:space="preserve"> </w:t>
       </w:r>
@@ -681,161 +643,192 @@
         <w:ind w:left="792"/>
       </w:pPr>
       <w:r>
-        <w:t>("</w:t>
-      </w:r>
-      <w:proofErr w:type="spellStart"/>
-      <w:r>
-        <w:t>uForm</w:t>
-      </w:r>
-      <w:proofErr w:type="spellEnd"/>
-      <w:r>
-        <w:t>__</w:t>
-      </w:r>
-      <w:proofErr w:type="spellStart"/>
-      <w:r>
-        <w:t>error-msg</w:t>
-      </w:r>
-      <w:proofErr w:type="spellEnd"/>
-      <w:r>
+        <w:t>("uForm__error-msg", "uForm__modal", "uForm__overlay", "uForm__reset"), необходимо в существующий ID дописать префикс</w:t>
+      </w:r>
+      <w:r>
+        <w:t xml:space="preserve"> (любой, но одинаковый для одной формы)</w:t>
+      </w:r>
+      <w:r>
+        <w:t>. Этот префикс далее указывается в JS конфиге</w:t>
+      </w:r>
+      <w:r>
+        <w:t xml:space="preserve"> и определяет какие поля к какой форме относятся</w:t>
+      </w:r>
+      <w:r>
+        <w:t>.</w:t>
+      </w:r>
+    </w:p>
+    <w:p>
+      <w:pPr>
+        <w:pStyle w:val="a3"/>
+        <w:ind w:left="792"/>
+        <w:rPr>
+          <w:lang w:val="en-US"/>
+        </w:rPr>
+      </w:pPr>
+      <w:r>
+        <w:t>Пример</w:t>
+      </w:r>
+      <w:r>
+        <w:rPr>
+          <w:lang w:val="en-US"/>
+        </w:rPr>
+        <w:t>:</w:t>
+      </w:r>
+    </w:p>
+    <w:p>
+      <w:pPr>
+        <w:pStyle w:val="a3"/>
+        <w:ind w:left="426"/>
+        <w:rPr>
+          <w:lang w:val="en-US"/>
+        </w:rPr>
+      </w:pPr>
+      <w:r>
+        <w:rPr>
+          <w:lang w:val="en-US"/>
+        </w:rPr>
+        <w:t>"uForm__error-msg</w:t>
+      </w:r>
+      <w:r>
+        <w:rPr>
+          <w:b/>
+          <w:lang w:val="en-US"/>
+        </w:rPr>
+        <w:t>_2</w:t>
+      </w:r>
+      <w:r>
+        <w:rPr>
+          <w:lang w:val="en-US"/>
+        </w:rPr>
+        <w:t>", "uForm__modal</w:t>
+      </w:r>
+      <w:r>
+        <w:rPr>
+          <w:b/>
+          <w:lang w:val="en-US"/>
+        </w:rPr>
+        <w:t>_2</w:t>
+      </w:r>
+      <w:r>
+        <w:rPr>
+          <w:lang w:val="en-US"/>
+        </w:rPr>
+        <w:t>", "uForm__overlay</w:t>
+      </w:r>
+      <w:r>
+        <w:rPr>
+          <w:b/>
+          <w:lang w:val="en-US"/>
+        </w:rPr>
+        <w:t>_2</w:t>
+      </w:r>
+      <w:r>
+        <w:rPr>
+          <w:lang w:val="en-US"/>
+        </w:rPr>
         <w:t>", "</w:t>
       </w:r>
-      <w:proofErr w:type="spellStart"/>
-      <w:r>
-        <w:t>uForm</w:t>
-      </w:r>
-      <w:proofErr w:type="spellEnd"/>
-      <w:r>
-        <w:t>__</w:t>
-      </w:r>
-      <w:proofErr w:type="spellStart"/>
-      <w:r>
-        <w:t>modal</w:t>
-      </w:r>
-      <w:proofErr w:type="spellEnd"/>
-      <w:r>
+      <w:r>
+        <w:rPr>
+          <w:lang w:val="en-US"/>
+        </w:rPr>
+        <w:t>uForm__reset</w:t>
+      </w:r>
+      <w:r>
+        <w:rPr>
+          <w:b/>
+          <w:lang w:val="en-US"/>
+        </w:rPr>
+        <w:t>_2</w:t>
+      </w:r>
+      <w:r>
+        <w:rPr>
+          <w:lang w:val="en-US"/>
+        </w:rPr>
+        <w:t>"</w:t>
+      </w:r>
+      <w:r>
+        <w:rPr>
+          <w:lang w:val="en-US"/>
+        </w:rPr>
+        <w:t>,</w:t>
+      </w:r>
+    </w:p>
+    <w:p>
+      <w:pPr>
+        <w:pStyle w:val="a3"/>
+        <w:ind w:left="426"/>
+        <w:rPr>
+          <w:lang w:val="en-US"/>
+        </w:rPr>
+      </w:pPr>
+      <w:r>
+        <w:rPr>
+          <w:lang w:val="en-US"/>
+        </w:rPr>
+        <w:t>"uForm__error-msg</w:t>
+      </w:r>
+      <w:r>
+        <w:rPr>
+          <w:b/>
+          <w:lang w:val="en-US"/>
+        </w:rPr>
+        <w:t>_</w:t>
+      </w:r>
+      <w:r>
+        <w:rPr>
+          <w:b/>
+          <w:lang w:val="en-US"/>
+        </w:rPr>
+        <w:t>new</w:t>
+      </w:r>
+      <w:r>
+        <w:rPr>
+          <w:lang w:val="en-US"/>
+        </w:rPr>
+        <w:t>", "uForm__modal</w:t>
+      </w:r>
+      <w:r>
+        <w:rPr>
+          <w:b/>
+          <w:lang w:val="en-US"/>
+        </w:rPr>
+        <w:t>_</w:t>
+      </w:r>
+      <w:r>
+        <w:rPr>
+          <w:b/>
+          <w:lang w:val="en-US"/>
+        </w:rPr>
+        <w:t>new</w:t>
+      </w:r>
+      <w:r>
+        <w:rPr>
+          <w:lang w:val="en-US"/>
+        </w:rPr>
+        <w:t>", "uForm__overlay</w:t>
+      </w:r>
+      <w:r>
+        <w:rPr>
+          <w:b/>
+          <w:lang w:val="en-US"/>
+        </w:rPr>
+        <w:t>_</w:t>
+      </w:r>
+      <w:r>
+        <w:rPr>
+          <w:b/>
+          <w:lang w:val="en-US"/>
+        </w:rPr>
+        <w:t>new</w:t>
+      </w:r>
+      <w:r>
+        <w:rPr>
+          <w:lang w:val="en-US"/>
+        </w:rPr>
         <w:t>", "</w:t>
       </w:r>
-      <w:proofErr w:type="spellStart"/>
-      <w:r>
-        <w:t>uForm</w:t>
-      </w:r>
-      <w:proofErr w:type="spellEnd"/>
-      <w:r>
-        <w:t>__</w:t>
-      </w:r>
-      <w:proofErr w:type="spellStart"/>
-      <w:r>
-        <w:t>overlay</w:t>
-      </w:r>
-      <w:proofErr w:type="spellEnd"/>
-      <w:r>
-        <w:t>", "</w:t>
-      </w:r>
-      <w:proofErr w:type="spellStart"/>
-      <w:r>
-        <w:t>uForm</w:t>
-      </w:r>
-      <w:proofErr w:type="spellEnd"/>
-      <w:r>
-        <w:t>__</w:t>
-      </w:r>
-      <w:proofErr w:type="spellStart"/>
-      <w:r>
-        <w:t>reset</w:t>
-      </w:r>
-      <w:proofErr w:type="spellEnd"/>
-      <w:r>
-        <w:t>"), необходимо в существующий ID дописать префикс</w:t>
-      </w:r>
-      <w:r>
-        <w:t xml:space="preserve"> (любой, но одинаковый для одной формы)</w:t>
-      </w:r>
-      <w:r>
-        <w:t xml:space="preserve">. Этот префикс далее указывается в JS </w:t>
-      </w:r>
-      <w:proofErr w:type="spellStart"/>
-      <w:r>
-        <w:t>конфиге</w:t>
-      </w:r>
-      <w:proofErr w:type="spellEnd"/>
-      <w:r>
-        <w:t xml:space="preserve"> и определяет какие поля к какой форме относятся</w:t>
-      </w:r>
-      <w:r>
-        <w:t>.</w:t>
-      </w:r>
-    </w:p>
-    <w:p>
-      <w:pPr>
-        <w:pStyle w:val="a3"/>
-        <w:ind w:left="792"/>
-        <w:rPr>
-          <w:lang w:val="en-US"/>
-        </w:rPr>
-      </w:pPr>
-      <w:r>
-        <w:t>Пример</w:t>
-      </w:r>
-      <w:r>
-        <w:rPr>
-          <w:lang w:val="en-US"/>
-        </w:rPr>
-        <w:t>:</w:t>
-      </w:r>
-    </w:p>
-    <w:p>
-      <w:pPr>
-        <w:pStyle w:val="a3"/>
-        <w:ind w:left="426"/>
-        <w:rPr>
-          <w:lang w:val="en-US"/>
-        </w:rPr>
-      </w:pPr>
-      <w:r>
-        <w:rPr>
-          <w:lang w:val="en-US"/>
-        </w:rPr>
-        <w:t>"uForm__error-msg</w:t>
-      </w:r>
-      <w:r>
-        <w:rPr>
-          <w:b/>
-          <w:lang w:val="en-US"/>
-        </w:rPr>
-        <w:t>_2</w:t>
-      </w:r>
-      <w:r>
-        <w:rPr>
-          <w:lang w:val="en-US"/>
-        </w:rPr>
-        <w:t>", "uForm__modal</w:t>
-      </w:r>
-      <w:r>
-        <w:rPr>
-          <w:b/>
-          <w:lang w:val="en-US"/>
-        </w:rPr>
-        <w:t>_2</w:t>
-      </w:r>
-      <w:r>
-        <w:rPr>
-          <w:lang w:val="en-US"/>
-        </w:rPr>
-        <w:t>", "uForm__overlay</w:t>
-      </w:r>
-      <w:r>
-        <w:rPr>
-          <w:b/>
-          <w:lang w:val="en-US"/>
-        </w:rPr>
-        <w:t>_2</w:t>
-      </w:r>
-      <w:r>
-        <w:rPr>
-          <w:lang w:val="en-US"/>
-        </w:rPr>
-        <w:t>", "</w:t>
-      </w:r>
       <w:r>
         <w:rPr>
           <w:lang w:val="en-US"/>
@@ -847,61 +840,6 @@
           <w:b/>
           <w:lang w:val="en-US"/>
         </w:rPr>
-        <w:t>_2</w:t>
-      </w:r>
-      <w:r>
-        <w:rPr>
-          <w:lang w:val="en-US"/>
-        </w:rPr>
-        <w:t>"</w:t>
-      </w:r>
-      <w:r>
-        <w:rPr>
-          <w:lang w:val="en-US"/>
-        </w:rPr>
-        <w:t>,</w:t>
-      </w:r>
-    </w:p>
-    <w:p>
-      <w:pPr>
-        <w:pStyle w:val="a3"/>
-        <w:ind w:left="426"/>
-        <w:rPr>
-          <w:lang w:val="en-US"/>
-        </w:rPr>
-      </w:pPr>
-      <w:r>
-        <w:rPr>
-          <w:lang w:val="en-US"/>
-        </w:rPr>
-        <w:t>"</w:t>
-      </w:r>
-      <w:proofErr w:type="spellStart"/>
-      <w:r>
-        <w:rPr>
-          <w:lang w:val="en-US"/>
-        </w:rPr>
-        <w:t>uForm</w:t>
-      </w:r>
-      <w:proofErr w:type="spellEnd"/>
-      <w:r>
-        <w:rPr>
-          <w:lang w:val="en-US"/>
-        </w:rPr>
-        <w:t>__error-</w:t>
-      </w:r>
-      <w:proofErr w:type="spellStart"/>
-      <w:r>
-        <w:rPr>
-          <w:lang w:val="en-US"/>
-        </w:rPr>
-        <w:t>msg</w:t>
-      </w:r>
-      <w:r>
-        <w:rPr>
-          <w:b/>
-          <w:lang w:val="en-US"/>
-        </w:rPr>
         <w:t>_</w:t>
       </w:r>
       <w:r>
@@ -911,133 +849,6 @@
         </w:rPr>
         <w:t>new</w:t>
       </w:r>
-      <w:proofErr w:type="spellEnd"/>
-      <w:r>
-        <w:rPr>
-          <w:lang w:val="en-US"/>
-        </w:rPr>
-        <w:t>", "</w:t>
-      </w:r>
-      <w:proofErr w:type="spellStart"/>
-      <w:r>
-        <w:rPr>
-          <w:lang w:val="en-US"/>
-        </w:rPr>
-        <w:t>uForm</w:t>
-      </w:r>
-      <w:proofErr w:type="spellEnd"/>
-      <w:r>
-        <w:rPr>
-          <w:lang w:val="en-US"/>
-        </w:rPr>
-        <w:t>__</w:t>
-      </w:r>
-      <w:proofErr w:type="spellStart"/>
-      <w:r>
-        <w:rPr>
-          <w:lang w:val="en-US"/>
-        </w:rPr>
-        <w:t>modal</w:t>
-      </w:r>
-      <w:r>
-        <w:rPr>
-          <w:b/>
-          <w:lang w:val="en-US"/>
-        </w:rPr>
-        <w:t>_</w:t>
-      </w:r>
-      <w:r>
-        <w:rPr>
-          <w:b/>
-          <w:lang w:val="en-US"/>
-        </w:rPr>
-        <w:t>new</w:t>
-      </w:r>
-      <w:proofErr w:type="spellEnd"/>
-      <w:r>
-        <w:rPr>
-          <w:lang w:val="en-US"/>
-        </w:rPr>
-        <w:t>", "</w:t>
-      </w:r>
-      <w:proofErr w:type="spellStart"/>
-      <w:r>
-        <w:rPr>
-          <w:lang w:val="en-US"/>
-        </w:rPr>
-        <w:t>uForm</w:t>
-      </w:r>
-      <w:proofErr w:type="spellEnd"/>
-      <w:r>
-        <w:rPr>
-          <w:lang w:val="en-US"/>
-        </w:rPr>
-        <w:t>__</w:t>
-      </w:r>
-      <w:proofErr w:type="spellStart"/>
-      <w:r>
-        <w:rPr>
-          <w:lang w:val="en-US"/>
-        </w:rPr>
-        <w:t>overlay</w:t>
-      </w:r>
-      <w:r>
-        <w:rPr>
-          <w:b/>
-          <w:lang w:val="en-US"/>
-        </w:rPr>
-        <w:t>_</w:t>
-      </w:r>
-      <w:r>
-        <w:rPr>
-          <w:b/>
-          <w:lang w:val="en-US"/>
-        </w:rPr>
-        <w:t>new</w:t>
-      </w:r>
-      <w:proofErr w:type="spellEnd"/>
-      <w:r>
-        <w:rPr>
-          <w:lang w:val="en-US"/>
-        </w:rPr>
-        <w:t>", "</w:t>
-      </w:r>
-      <w:proofErr w:type="spellStart"/>
-      <w:r>
-        <w:rPr>
-          <w:lang w:val="en-US"/>
-        </w:rPr>
-        <w:t>uForm</w:t>
-      </w:r>
-      <w:proofErr w:type="spellEnd"/>
-      <w:r>
-        <w:rPr>
-          <w:lang w:val="en-US"/>
-        </w:rPr>
-        <w:t>__</w:t>
-      </w:r>
-      <w:proofErr w:type="spellStart"/>
-      <w:r>
-        <w:rPr>
-          <w:lang w:val="en-US"/>
-        </w:rPr>
-        <w:t>reset</w:t>
-      </w:r>
-      <w:r>
-        <w:rPr>
-          <w:b/>
-          <w:lang w:val="en-US"/>
-        </w:rPr>
-        <w:t>_</w:t>
-      </w:r>
-      <w:r>
-        <w:rPr>
-          <w:b/>
-          <w:lang w:val="en-US"/>
-        </w:rPr>
-        <w:t>new</w:t>
-      </w:r>
-      <w:proofErr w:type="spellEnd"/>
       <w:r>
         <w:rPr>
           <w:lang w:val="en-US"/>
@@ -1069,21 +880,7 @@
         <w:rPr>
           <w:lang w:val="en-US"/>
         </w:rPr>
-        <w:t>&lt;input class="</w:t>
-      </w:r>
-      <w:proofErr w:type="spellStart"/>
-      <w:r>
-        <w:rPr>
-          <w:lang w:val="en-US"/>
-        </w:rPr>
-        <w:t>uForm</w:t>
-      </w:r>
-      <w:proofErr w:type="spellEnd"/>
-      <w:r>
-        <w:rPr>
-          <w:lang w:val="en-US"/>
-        </w:rPr>
-        <w:t>__</w:t>
+        <w:t>&lt;input class="uForm__</w:t>
       </w:r>
       <w:r>
         <w:rPr>
@@ -1101,35 +898,7 @@
         <w:rPr>
           <w:lang w:val="en-US"/>
         </w:rPr>
-        <w:t>" name="</w:t>
-      </w:r>
-      <w:proofErr w:type="spellStart"/>
-      <w:r>
-        <w:rPr>
-          <w:lang w:val="en-US"/>
-        </w:rPr>
-        <w:t>nospam</w:t>
-      </w:r>
-      <w:proofErr w:type="spellEnd"/>
-      <w:r>
-        <w:rPr>
-          <w:lang w:val="en-US"/>
-        </w:rPr>
-        <w:t>" type="text" value="</w:t>
-      </w:r>
-      <w:proofErr w:type="spellStart"/>
-      <w:r>
-        <w:rPr>
-          <w:lang w:val="en-US"/>
-        </w:rPr>
-        <w:t>uform</w:t>
-      </w:r>
-      <w:proofErr w:type="spellEnd"/>
-      <w:r>
-        <w:rPr>
-          <w:lang w:val="en-US"/>
-        </w:rPr>
-        <w:t xml:space="preserve">-empty" required&gt; </w:t>
+        <w:t xml:space="preserve">" name="nospam" type="text" value="uform-empty" required&gt; </w:t>
       </w:r>
       <w:r>
         <w:t>и</w:t>
@@ -1164,26 +933,8 @@
         <w:pStyle w:val="a3"/>
         <w:ind w:left="360"/>
       </w:pPr>
-      <w:proofErr w:type="gramStart"/>
-      <w:r>
-        <w:t>.</w:t>
-      </w:r>
-      <w:proofErr w:type="spellStart"/>
-      <w:r>
-        <w:t>uForm</w:t>
-      </w:r>
-      <w:proofErr w:type="spellEnd"/>
-      <w:proofErr w:type="gramEnd"/>
-      <w:r>
-        <w:t>__</w:t>
-      </w:r>
-      <w:proofErr w:type="spellStart"/>
-      <w:r>
-        <w:t>extended</w:t>
-      </w:r>
-      <w:proofErr w:type="spellEnd"/>
-      <w:r>
-        <w:t xml:space="preserve"> {</w:t>
+      <w:r>
+        <w:t>.uForm__extended {</w:t>
       </w:r>
     </w:p>
     <w:p>
@@ -1194,21 +945,8 @@
       <w:r>
         <w:t xml:space="preserve">  </w:t>
       </w:r>
-      <w:proofErr w:type="spellStart"/>
-      <w:r>
-        <w:t>display</w:t>
-      </w:r>
-      <w:proofErr w:type="spellEnd"/>
-      <w:r>
-        <w:t xml:space="preserve">: </w:t>
-      </w:r>
-      <w:proofErr w:type="spellStart"/>
-      <w:r>
-        <w:t>none</w:t>
-      </w:r>
-      <w:proofErr w:type="spellEnd"/>
-      <w:r>
-        <w:t>;</w:t>
+      <w:r>
+        <w:t>display: none;</w:t>
       </w:r>
     </w:p>
     <w:p>
@@ -1319,7 +1057,6 @@
       <w:r>
         <w:t>‘</w:t>
       </w:r>
-      <w:proofErr w:type="spellStart"/>
       <w:r>
         <w:rPr>
           <w:b/>
@@ -1327,14 +1064,12 @@
         </w:rPr>
         <w:t>uForm</w:t>
       </w:r>
-      <w:proofErr w:type="spellEnd"/>
       <w:r>
         <w:rPr>
           <w:b/>
         </w:rPr>
         <w:t>/</w:t>
       </w:r>
-      <w:proofErr w:type="spellStart"/>
       <w:r>
         <w:rPr>
           <w:b/>
@@ -1342,7 +1077,6 @@
         </w:rPr>
         <w:t>js</w:t>
       </w:r>
-      <w:proofErr w:type="spellEnd"/>
       <w:r>
         <w:rPr>
           <w:b/>
@@ -1362,7 +1096,6 @@
         </w:rPr>
         <w:t>.</w:t>
       </w:r>
-      <w:proofErr w:type="spellStart"/>
       <w:r>
         <w:rPr>
           <w:b/>
@@ -1370,7 +1103,6 @@
         </w:rPr>
         <w:t>js</w:t>
       </w:r>
-      <w:proofErr w:type="spellEnd"/>
       <w:r>
         <w:t>’</w:t>
       </w:r>
@@ -1383,14 +1115,12 @@
           <w:numId w:val="4"/>
         </w:numPr>
       </w:pPr>
-      <w:proofErr w:type="spellStart"/>
       <w:r>
         <w:rPr>
           <w:b/>
         </w:rPr>
         <w:t>handlerType</w:t>
       </w:r>
-      <w:proofErr w:type="spellEnd"/>
       <w:r>
         <w:t xml:space="preserve"> – </w:t>
       </w:r>
@@ -1402,14 +1132,12 @@
       <w:pPr>
         <w:pStyle w:val="a3"/>
       </w:pPr>
-      <w:proofErr w:type="spellStart"/>
       <w:r>
         <w:rPr>
           <w:b/>
         </w:rPr>
         <w:t>modal</w:t>
       </w:r>
-      <w:proofErr w:type="spellEnd"/>
       <w:r>
         <w:t xml:space="preserve"> – отображать уведомления во всплывающем окне. После успешной отправки, форма очищается;</w:t>
       </w:r>
@@ -1418,14 +1146,12 @@
       <w:pPr>
         <w:pStyle w:val="a3"/>
       </w:pPr>
-      <w:proofErr w:type="spellStart"/>
       <w:r>
         <w:rPr>
           <w:b/>
         </w:rPr>
         <w:t>message</w:t>
       </w:r>
-      <w:proofErr w:type="spellEnd"/>
       <w:r>
         <w:rPr>
           <w:b/>
@@ -1450,14 +1176,12 @@
           <w:b/>
         </w:rPr>
       </w:pPr>
-      <w:proofErr w:type="spellStart"/>
       <w:r>
         <w:rPr>
           <w:b/>
         </w:rPr>
         <w:t>uFormFilePath</w:t>
       </w:r>
-      <w:proofErr w:type="spellEnd"/>
       <w:r>
         <w:rPr>
           <w:b/>
@@ -1467,25 +1191,21 @@
       <w:r>
         <w:t>– путь к папке с файлами формы (по умолчанию - /</w:t>
       </w:r>
-      <w:proofErr w:type="spellStart"/>
       <w:r>
         <w:rPr>
           <w:lang w:val="en-US"/>
         </w:rPr>
         <w:t>uForm</w:t>
       </w:r>
-      <w:proofErr w:type="spellEnd"/>
       <w:r>
         <w:t xml:space="preserve">/, файлы при этом размещаются в папке </w:t>
       </w:r>
-      <w:proofErr w:type="spellStart"/>
       <w:r>
         <w:rPr>
           <w:lang w:val="en-US"/>
         </w:rPr>
         <w:t>uForm</w:t>
       </w:r>
-      <w:proofErr w:type="spellEnd"/>
       <w:r>
         <w:t>, корневого каталога сайта)</w:t>
       </w:r>
@@ -1501,14 +1221,12 @@
           <w:b/>
         </w:rPr>
       </w:pPr>
-      <w:proofErr w:type="spellStart"/>
       <w:r>
         <w:rPr>
           <w:b/>
         </w:rPr>
         <w:t>failMessage</w:t>
       </w:r>
-      <w:proofErr w:type="spellEnd"/>
       <w:r>
         <w:t xml:space="preserve"> – общее сообщение об ошибке, выводится в случае возникновения ошибки на стороне бека</w:t>
       </w:r>
@@ -1524,22 +1242,14 @@
           <w:b/>
         </w:rPr>
       </w:pPr>
-      <w:proofErr w:type="spellStart"/>
       <w:r>
         <w:rPr>
           <w:b/>
         </w:rPr>
         <w:t>successMessage</w:t>
       </w:r>
-      <w:proofErr w:type="spellEnd"/>
-      <w:r>
-        <w:t xml:space="preserve"> - </w:t>
-      </w:r>
-      <w:r>
-        <w:t xml:space="preserve">общее сообщение об </w:t>
-      </w:r>
-      <w:r>
-        <w:t>успешной отправке запроса</w:t>
+      <w:r>
+        <w:t xml:space="preserve"> - общее сообщение об успешной отправке запроса</w:t>
       </w:r>
     </w:p>
     <w:p>
@@ -1553,28 +1263,12 @@
           <w:b/>
         </w:rPr>
       </w:pPr>
-      <w:proofErr w:type="spellStart"/>
-      <w:r>
-        <w:rPr>
-          <w:b/>
-        </w:rPr>
-        <w:t>const</w:t>
-      </w:r>
-      <w:proofErr w:type="spellEnd"/>
-      <w:r>
-        <w:rPr>
-          <w:b/>
-        </w:rPr>
-        <w:t xml:space="preserve"> </w:t>
-      </w:r>
-      <w:proofErr w:type="spellStart"/>
-      <w:r>
-        <w:rPr>
-          <w:b/>
-        </w:rPr>
-        <w:t>uForms</w:t>
-      </w:r>
-      <w:proofErr w:type="spellEnd"/>
+      <w:r>
+        <w:rPr>
+          <w:b/>
+        </w:rPr>
+        <w:t>const uForms</w:t>
+      </w:r>
       <w:r>
         <w:t xml:space="preserve"> – список </w:t>
       </w:r>
@@ -1611,11 +1305,9 @@
           <w:numId w:val="4"/>
         </w:numPr>
       </w:pPr>
-      <w:proofErr w:type="spellStart"/>
       <w:r>
         <w:t>handlerType</w:t>
       </w:r>
-      <w:proofErr w:type="spellEnd"/>
       <w:r>
         <w:t xml:space="preserve"> - стиль отображения уведомлений (можно переопределить на нужный)</w:t>
       </w:r>
@@ -1628,13 +1320,8 @@
           <w:numId w:val="4"/>
         </w:numPr>
       </w:pPr>
-      <w:proofErr w:type="spellStart"/>
-      <w:r>
-        <w:t>failMessage</w:t>
-      </w:r>
-      <w:proofErr w:type="spellEnd"/>
-      <w:r>
-        <w:t xml:space="preserve"> </w:t>
+      <w:r>
+        <w:t xml:space="preserve">failMessage </w:t>
       </w:r>
       <w:r>
         <w:t>–</w:t>
@@ -1654,11 +1341,9 @@
           <w:numId w:val="4"/>
         </w:numPr>
       </w:pPr>
-      <w:proofErr w:type="spellStart"/>
       <w:r>
         <w:t>successMessage</w:t>
       </w:r>
-      <w:proofErr w:type="spellEnd"/>
       <w:r>
         <w:t xml:space="preserve"> – текст сообщения об успешной отправке (можно переопределить на нужный)</w:t>
       </w:r>
@@ -1671,14 +1356,12 @@
           <w:numId w:val="4"/>
         </w:numPr>
       </w:pPr>
-      <w:proofErr w:type="spellStart"/>
       <w:r>
         <w:rPr>
           <w:b/>
         </w:rPr>
         <w:t>refix</w:t>
       </w:r>
-      <w:proofErr w:type="spellEnd"/>
       <w:r>
         <w:t xml:space="preserve"> – если несколько форм на странице, указывается префикс для каждой из них, где для</w:t>
       </w:r>
@@ -1706,24 +1389,17 @@
           <w:b/>
         </w:rPr>
       </w:pPr>
-      <w:proofErr w:type="spellStart"/>
       <w:r>
         <w:rPr>
           <w:b/>
         </w:rPr>
         <w:t>validation</w:t>
       </w:r>
-      <w:proofErr w:type="spellEnd"/>
       <w:r>
         <w:t xml:space="preserve"> – </w:t>
       </w:r>
-      <w:proofErr w:type="spellStart"/>
-      <w:r>
-        <w:t>валидация</w:t>
-      </w:r>
-      <w:proofErr w:type="spellEnd"/>
-      <w:r>
-        <w:t xml:space="preserve"> полей. Указываются только те поля, которые необходимо дополнительно проверять</w:t>
+      <w:r>
+        <w:t>валидация полей. Указываются только те поля, которые необходимо дополнительно проверять</w:t>
       </w:r>
     </w:p>
     <w:p>
@@ -1738,16 +1414,391 @@
         <w:rPr>
           <w:b/>
         </w:rPr>
-        <w:t xml:space="preserve">Доступны следующие функции </w:t>
-      </w:r>
-      <w:proofErr w:type="spellStart"/>
-      <w:r>
-        <w:rPr>
-          <w:b/>
-        </w:rPr>
-        <w:t>валидаций</w:t>
-      </w:r>
-      <w:proofErr w:type="spellEnd"/>
+        <w:t>Доступны следующие функции валидаций:</w:t>
+      </w:r>
+    </w:p>
+    <w:p>
+      <w:pPr>
+        <w:pStyle w:val="a3"/>
+        <w:ind w:left="792"/>
+        <w:rPr>
+          <w:b/>
+          <w:lang w:val="en-US"/>
+        </w:rPr>
+      </w:pPr>
+    </w:p>
+    <w:p>
+      <w:pPr>
+        <w:pStyle w:val="a3"/>
+        <w:ind w:left="792"/>
+      </w:pPr>
+      <w:r>
+        <w:rPr>
+          <w:b/>
+          <w:lang w:val="en-US"/>
+        </w:rPr>
+        <w:t>validLen</w:t>
+      </w:r>
+      <w:r>
+        <w:rPr>
+          <w:b/>
+        </w:rPr>
+        <w:t>(</w:t>
+      </w:r>
+      <w:r>
+        <w:rPr>
+          <w:b/>
+          <w:lang w:val="en-US"/>
+        </w:rPr>
+        <w:t>minLen</w:t>
+      </w:r>
+      <w:r>
+        <w:rPr>
+          <w:b/>
+        </w:rPr>
+        <w:t xml:space="preserve">, </w:t>
+      </w:r>
+      <w:r>
+        <w:rPr>
+          <w:b/>
+          <w:lang w:val="en-US"/>
+        </w:rPr>
+        <w:t>maxLen</w:t>
+      </w:r>
+      <w:r>
+        <w:rPr>
+          <w:b/>
+        </w:rPr>
+        <w:t>)</w:t>
+      </w:r>
+      <w:r>
+        <w:t xml:space="preserve"> – </w:t>
+      </w:r>
+      <w:r>
+        <w:t xml:space="preserve">позволяет вводить от </w:t>
+      </w:r>
+      <w:r>
+        <w:rPr>
+          <w:b/>
+          <w:lang w:val="en-US"/>
+        </w:rPr>
+        <w:t>minLen</w:t>
+      </w:r>
+      <w:r>
+        <w:t xml:space="preserve"> до </w:t>
+      </w:r>
+      <w:r>
+        <w:rPr>
+          <w:b/>
+          <w:lang w:val="en-US"/>
+        </w:rPr>
+        <w:t>maxLen</w:t>
+      </w:r>
+      <w:r>
+        <w:t xml:space="preserve"> символов, иначе выведет уведомление об ошибке;</w:t>
+      </w:r>
+    </w:p>
+    <w:p>
+      <w:pPr>
+        <w:pStyle w:val="a3"/>
+        <w:ind w:left="792"/>
+      </w:pPr>
+    </w:p>
+    <w:p>
+      <w:pPr>
+        <w:pStyle w:val="a3"/>
+        <w:ind w:left="792"/>
+      </w:pPr>
+      <w:r>
+        <w:rPr>
+          <w:b/>
+          <w:lang w:val="en-US"/>
+        </w:rPr>
+        <w:t>validCountFiles</w:t>
+      </w:r>
+      <w:r>
+        <w:rPr>
+          <w:b/>
+        </w:rPr>
+        <w:t>(</w:t>
+      </w:r>
+      <w:r>
+        <w:rPr>
+          <w:b/>
+          <w:lang w:val="en-US"/>
+        </w:rPr>
+        <w:t>n</w:t>
+      </w:r>
+      <w:r>
+        <w:rPr>
+          <w:b/>
+        </w:rPr>
+        <w:t>)</w:t>
+      </w:r>
+      <w:r>
+        <w:t xml:space="preserve"> - позволяющая загружать не более </w:t>
+      </w:r>
+      <w:r>
+        <w:rPr>
+          <w:lang w:val="en-US"/>
+        </w:rPr>
+        <w:t>n</w:t>
+      </w:r>
+      <w:r>
+        <w:t xml:space="preserve"> файлов</w:t>
+      </w:r>
+    </w:p>
+    <w:p>
+      <w:pPr>
+        <w:pStyle w:val="a3"/>
+        <w:ind w:left="792"/>
+      </w:pPr>
+    </w:p>
+    <w:p>
+      <w:pPr>
+        <w:pStyle w:val="a3"/>
+        <w:ind w:left="792"/>
+      </w:pPr>
+      <w:r>
+        <w:rPr>
+          <w:b/>
+          <w:lang w:val="en-US"/>
+        </w:rPr>
+        <w:t>validSize</w:t>
+      </w:r>
+      <w:r>
+        <w:rPr>
+          <w:b/>
+          <w:lang w:val="en-US"/>
+        </w:rPr>
+        <w:t>One</w:t>
+      </w:r>
+      <w:r>
+        <w:rPr>
+          <w:b/>
+          <w:lang w:val="en-US"/>
+        </w:rPr>
+        <w:t>Files</w:t>
+      </w:r>
+      <w:r>
+        <w:rPr>
+          <w:b/>
+        </w:rPr>
+        <w:t>(</w:t>
+      </w:r>
+      <w:r>
+        <w:rPr>
+          <w:b/>
+          <w:lang w:val="en-US"/>
+        </w:rPr>
+        <w:t>msxSize</w:t>
+      </w:r>
+      <w:r>
+        <w:rPr>
+          <w:b/>
+        </w:rPr>
+        <w:t xml:space="preserve">, </w:t>
+      </w:r>
+      <w:r>
+        <w:rPr>
+          <w:b/>
+          <w:lang w:val="en-US"/>
+        </w:rPr>
+        <w:t>type</w:t>
+      </w:r>
+      <w:r>
+        <w:rPr>
+          <w:b/>
+        </w:rPr>
+        <w:t xml:space="preserve"> (</w:t>
+      </w:r>
+      <w:r>
+        <w:rPr>
+          <w:b/>
+          <w:lang w:val="en-US"/>
+        </w:rPr>
+        <w:t>default</w:t>
+      </w:r>
+      <w:r>
+        <w:rPr>
+          <w:b/>
+        </w:rPr>
+        <w:t xml:space="preserve"> – ‘КБ’)) </w:t>
+      </w:r>
+      <w:r>
+        <w:t xml:space="preserve">-  </w:t>
+      </w:r>
+      <w:r>
+        <w:t xml:space="preserve">позволяющая загружать файлы, </w:t>
+      </w:r>
+      <w:r>
+        <w:t>размер каждого</w:t>
+      </w:r>
+      <w:r>
+        <w:t xml:space="preserve"> не </w:t>
+      </w:r>
+      <w:r>
+        <w:t xml:space="preserve">может </w:t>
+      </w:r>
+      <w:r>
+        <w:t>превыша</w:t>
+      </w:r>
+      <w:r>
+        <w:t>ть</w:t>
+      </w:r>
+      <w:r>
+        <w:t xml:space="preserve"> </w:t>
+      </w:r>
+      <w:r>
+        <w:rPr>
+          <w:b/>
+          <w:lang w:val="en-US"/>
+        </w:rPr>
+        <w:t>msxSize</w:t>
+      </w:r>
+      <w:r>
+        <w:rPr>
+          <w:b/>
+        </w:rPr>
+        <w:t xml:space="preserve"> </w:t>
+      </w:r>
+      <w:r>
+        <w:rPr>
+          <w:b/>
+        </w:rPr>
+        <w:t>КБ</w:t>
+      </w:r>
+      <w:r>
+        <w:rPr>
+          <w:b/>
+        </w:rPr>
+        <w:t xml:space="preserve"> (МБ)</w:t>
+      </w:r>
+    </w:p>
+    <w:p>
+      <w:pPr>
+        <w:pStyle w:val="a3"/>
+        <w:ind w:left="792"/>
+      </w:pPr>
+    </w:p>
+    <w:p>
+      <w:pPr>
+        <w:pStyle w:val="a3"/>
+        <w:ind w:left="792"/>
+      </w:pPr>
+      <w:r>
+        <w:rPr>
+          <w:b/>
+          <w:lang w:val="en-US"/>
+        </w:rPr>
+        <w:t>validSizeAllFiles</w:t>
+      </w:r>
+      <w:r>
+        <w:rPr>
+          <w:b/>
+        </w:rPr>
+        <w:t>(</w:t>
+      </w:r>
+      <w:r>
+        <w:rPr>
+          <w:b/>
+          <w:lang w:val="en-US"/>
+        </w:rPr>
+        <w:t>msxSize</w:t>
+      </w:r>
+      <w:r>
+        <w:rPr>
+          <w:b/>
+        </w:rPr>
+        <w:t xml:space="preserve">, </w:t>
+      </w:r>
+      <w:r>
+        <w:rPr>
+          <w:b/>
+          <w:lang w:val="en-US"/>
+        </w:rPr>
+        <w:t>type</w:t>
+      </w:r>
+      <w:r>
+        <w:rPr>
+          <w:b/>
+        </w:rPr>
+        <w:t xml:space="preserve"> (</w:t>
+      </w:r>
+      <w:r>
+        <w:rPr>
+          <w:b/>
+          <w:lang w:val="en-US"/>
+        </w:rPr>
+        <w:t>default</w:t>
+      </w:r>
+      <w:r>
+        <w:rPr>
+          <w:b/>
+        </w:rPr>
+        <w:t xml:space="preserve"> – ‘КБ’)) </w:t>
+      </w:r>
+      <w:r>
+        <w:t xml:space="preserve">-  </w:t>
+      </w:r>
+      <w:r>
+        <w:t xml:space="preserve">позволяющая загружать файлы, общим размером не превышающих </w:t>
+      </w:r>
+      <w:r>
+        <w:rPr>
+          <w:b/>
+          <w:lang w:val="en-US"/>
+        </w:rPr>
+        <w:t>msxSize</w:t>
+      </w:r>
+      <w:r>
+        <w:rPr>
+          <w:b/>
+        </w:rPr>
+        <w:t xml:space="preserve"> </w:t>
+      </w:r>
+      <w:r>
+        <w:rPr>
+          <w:b/>
+        </w:rPr>
+        <w:t>КБ</w:t>
+      </w:r>
+      <w:r>
+        <w:rPr>
+          <w:b/>
+        </w:rPr>
+        <w:t xml:space="preserve"> (МБ)</w:t>
+      </w:r>
+    </w:p>
+    <w:p>
+      <w:pPr>
+        <w:pStyle w:val="a3"/>
+        <w:ind w:left="792"/>
+        <w:rPr>
+          <w:b/>
+        </w:rPr>
+      </w:pPr>
+    </w:p>
+    <w:p>
+      <w:pPr>
+        <w:pStyle w:val="a3"/>
+        <w:ind w:left="792"/>
+        <w:rPr>
+          <w:b/>
+        </w:rPr>
+      </w:pPr>
+      <w:r>
+        <w:rPr>
+          <w:b/>
+        </w:rPr>
+        <w:t>Пример</w:t>
+      </w:r>
+      <w:r>
+        <w:rPr>
+          <w:b/>
+        </w:rPr>
+        <w:t>ы</w:t>
+      </w:r>
       <w:r>
         <w:rPr>
           <w:b/>
@@ -1759,102 +1810,255 @@
       <w:pPr>
         <w:pStyle w:val="a3"/>
         <w:ind w:left="792"/>
-        <w:rPr>
-          <w:b/>
-          <w:lang w:val="en-US"/>
-        </w:rPr>
-      </w:pPr>
+      </w:pPr>
+      <w:r>
+        <w:t xml:space="preserve">// </w:t>
+      </w:r>
+      <w:r>
+        <w:t>для</w:t>
+      </w:r>
+      <w:r>
+        <w:t xml:space="preserve"> </w:t>
+      </w:r>
+      <w:r>
+        <w:t>поля</w:t>
+      </w:r>
+      <w:r>
+        <w:t xml:space="preserve"> </w:t>
+      </w:r>
+      <w:r>
+        <w:t>с</w:t>
+      </w:r>
+      <w:r>
+        <w:t xml:space="preserve"> </w:t>
+      </w:r>
+      <w:r>
+        <w:rPr>
+          <w:b/>
+          <w:lang w:val="en-US"/>
+        </w:rPr>
+        <w:t>id</w:t>
+      </w:r>
+      <w:r>
+        <w:rPr>
+          <w:b/>
+        </w:rPr>
+        <w:t xml:space="preserve"> = ‘</w:t>
+      </w:r>
+      <w:r>
+        <w:rPr>
+          <w:b/>
+          <w:lang w:val="en-US"/>
+        </w:rPr>
+        <w:t>uForm</w:t>
+      </w:r>
+      <w:r>
+        <w:rPr>
+          <w:b/>
+        </w:rPr>
+        <w:t>__</w:t>
+      </w:r>
+      <w:r>
+        <w:rPr>
+          <w:b/>
+          <w:lang w:val="en-US"/>
+        </w:rPr>
+        <w:t>name</w:t>
+      </w:r>
+      <w:r>
+        <w:rPr>
+          <w:b/>
+        </w:rPr>
+        <w:t>’</w:t>
+      </w:r>
+      <w:r>
+        <w:t xml:space="preserve">, применяется функция проверки длины вводимого текста </w:t>
+      </w:r>
+      <w:r>
+        <w:rPr>
+          <w:b/>
+          <w:lang w:val="en-US"/>
+        </w:rPr>
+        <w:t>validLen</w:t>
+      </w:r>
+      <w:r>
+        <w:rPr>
+          <w:b/>
+        </w:rPr>
+        <w:t>(2, 50)</w:t>
+      </w:r>
+      <w:r>
+        <w:t xml:space="preserve"> </w:t>
+      </w:r>
     </w:p>
     <w:p>
       <w:pPr>
         <w:pStyle w:val="a3"/>
         <w:ind w:left="792"/>
       </w:pPr>
-      <w:proofErr w:type="spellStart"/>
-      <w:proofErr w:type="gramStart"/>
-      <w:r>
-        <w:rPr>
-          <w:b/>
+    </w:p>
+    <w:p>
+      <w:pPr>
+        <w:pStyle w:val="a3"/>
+        <w:ind w:left="792"/>
+      </w:pPr>
+      <w:r>
+        <w:t>‘</w:t>
+      </w:r>
+      <w:r>
+        <w:rPr>
+          <w:lang w:val="en-US"/>
+        </w:rPr>
+        <w:t>uForm</w:t>
+      </w:r>
+      <w:r>
+        <w:t>__</w:t>
+      </w:r>
+      <w:r>
+        <w:rPr>
+          <w:lang w:val="en-US"/>
+        </w:rPr>
+        <w:t>name</w:t>
+      </w:r>
+      <w:r>
+        <w:t>: {</w:t>
+      </w:r>
+    </w:p>
+    <w:p>
+      <w:pPr>
+        <w:pStyle w:val="a3"/>
+        <w:ind w:left="792"/>
+      </w:pPr>
+      <w:r>
+        <w:t xml:space="preserve">        </w:t>
+      </w:r>
+      <w:r>
+        <w:rPr>
           <w:lang w:val="en-US"/>
         </w:rPr>
         <w:t>validLen</w:t>
       </w:r>
-      <w:proofErr w:type="spellEnd"/>
-      <w:r>
-        <w:rPr>
-          <w:b/>
-        </w:rPr>
-        <w:t>(</w:t>
-      </w:r>
-      <w:proofErr w:type="spellStart"/>
-      <w:proofErr w:type="gramEnd"/>
-      <w:r>
-        <w:rPr>
-          <w:b/>
-          <w:lang w:val="en-US"/>
-        </w:rPr>
-        <w:t>minLen</w:t>
-      </w:r>
-      <w:proofErr w:type="spellEnd"/>
-      <w:r>
-        <w:rPr>
-          <w:b/>
-        </w:rPr>
-        <w:t xml:space="preserve">, </w:t>
-      </w:r>
-      <w:proofErr w:type="spellStart"/>
-      <w:r>
-        <w:rPr>
-          <w:b/>
-          <w:lang w:val="en-US"/>
-        </w:rPr>
-        <w:t>maxLen</w:t>
-      </w:r>
-      <w:proofErr w:type="spellEnd"/>
-      <w:r>
-        <w:rPr>
-          <w:b/>
-        </w:rPr>
-        <w:t>)</w:t>
-      </w:r>
-      <w:r>
-        <w:t xml:space="preserve"> – </w:t>
-      </w:r>
-      <w:r>
-        <w:t>п</w:t>
-      </w:r>
-      <w:r>
-        <w:t xml:space="preserve">озволяет вводить от </w:t>
-      </w:r>
-      <w:proofErr w:type="spellStart"/>
-      <w:r>
-        <w:rPr>
-          <w:b/>
-          <w:lang w:val="en-US"/>
-        </w:rPr>
-        <w:t>minLen</w:t>
-      </w:r>
-      <w:proofErr w:type="spellEnd"/>
-      <w:r>
-        <w:t xml:space="preserve"> до </w:t>
-      </w:r>
-      <w:proofErr w:type="spellStart"/>
-      <w:r>
-        <w:rPr>
-          <w:b/>
-          <w:lang w:val="en-US"/>
-        </w:rPr>
-        <w:t>maxLen</w:t>
-      </w:r>
-      <w:proofErr w:type="spellEnd"/>
+      <w:r>
+        <w:t>: [2, 50]</w:t>
+      </w:r>
+    </w:p>
+    <w:p>
+      <w:pPr>
+        <w:pStyle w:val="a3"/>
+        <w:ind w:left="792"/>
+      </w:pPr>
+      <w:r>
+        <w:t xml:space="preserve"> },</w:t>
+      </w:r>
+    </w:p>
+    <w:p>
+      <w:pPr>
+        <w:pStyle w:val="a3"/>
+        <w:ind w:left="792"/>
+      </w:pPr>
+    </w:p>
+    <w:p>
+      <w:pPr>
+        <w:pStyle w:val="a3"/>
+        <w:ind w:left="792"/>
+      </w:pPr>
+      <w:r>
+        <w:t>// для</w:t>
+      </w:r>
       <w:r>
         <w:t xml:space="preserve"> </w:t>
       </w:r>
       <w:r>
-        <w:t>символов, иначе выведет уведомление об ошибке</w:t>
-      </w:r>
-      <w:r>
-        <w:t>;</w:t>
+        <w:t>поля</w:t>
+      </w:r>
+      <w:r>
+        <w:t xml:space="preserve"> </w:t>
+      </w:r>
+      <w:r>
+        <w:t>с</w:t>
+      </w:r>
+      <w:r>
+        <w:t xml:space="preserve"> </w:t>
+      </w:r>
+      <w:r>
+        <w:rPr>
+          <w:b/>
+          <w:lang w:val="en-US"/>
+        </w:rPr>
+        <w:t>id</w:t>
+      </w:r>
+      <w:r>
+        <w:rPr>
+          <w:b/>
+        </w:rPr>
+        <w:t xml:space="preserve"> = ‘</w:t>
+      </w:r>
+      <w:r>
+        <w:rPr>
+          <w:b/>
+          <w:lang w:val="en-US"/>
+        </w:rPr>
+        <w:t>uForm</w:t>
+      </w:r>
+      <w:r>
+        <w:rPr>
+          <w:b/>
+        </w:rPr>
+        <w:t>__</w:t>
+      </w:r>
+      <w:r>
+        <w:rPr>
+          <w:b/>
+          <w:lang w:val="en-US"/>
+        </w:rPr>
+        <w:t>files</w:t>
+      </w:r>
+      <w:r>
+        <w:rPr>
+          <w:b/>
+        </w:rPr>
+        <w:t>’</w:t>
+      </w:r>
+      <w:r>
+        <w:t xml:space="preserve">, применяются две проверочные функции: </w:t>
+      </w:r>
+      <w:r>
+        <w:rPr>
+          <w:b/>
+          <w:lang w:val="en-US"/>
+        </w:rPr>
+        <w:t>validCountFiles</w:t>
+      </w:r>
+      <w:r>
+        <w:rPr>
+          <w:b/>
+        </w:rPr>
+        <w:t>(3)</w:t>
+      </w:r>
+      <w:r>
+        <w:t xml:space="preserve"> и  </w:t>
+      </w:r>
+      <w:r>
+        <w:rPr>
+          <w:b/>
+          <w:lang w:val="en-US"/>
+        </w:rPr>
+        <w:t>validSizeAllFiles</w:t>
+      </w:r>
+      <w:r>
+        <w:rPr>
+          <w:b/>
+        </w:rPr>
+        <w:t>(2, 'МБ'),</w:t>
+      </w:r>
+      <w:r>
+        <w:t xml:space="preserve"> позволяющая загружать не более 3-ех файлов и общий размер файлов </w:t>
+      </w:r>
+      <w:r>
+        <w:t xml:space="preserve">не превышает 2Мб, </w:t>
+      </w:r>
+      <w:r>
+        <w:t>иначе выведет уведомление об ошибке</w:t>
       </w:r>
     </w:p>
     <w:p>
@@ -1868,782 +2072,51 @@
         <w:pStyle w:val="a3"/>
         <w:ind w:left="792"/>
       </w:pPr>
-      <w:proofErr w:type="spellStart"/>
-      <w:r>
-        <w:rPr>
-          <w:b/>
-          <w:lang w:val="en-US"/>
-        </w:rPr>
-        <w:t>validCountFiles</w:t>
-      </w:r>
-      <w:proofErr w:type="spellEnd"/>
-      <w:r>
-        <w:rPr>
-          <w:b/>
-        </w:rPr>
-        <w:t>(</w:t>
-      </w:r>
-      <w:r>
-        <w:rPr>
-          <w:b/>
-          <w:lang w:val="en-US"/>
-        </w:rPr>
-        <w:t>n</w:t>
-      </w:r>
-      <w:r>
-        <w:rPr>
-          <w:b/>
-        </w:rPr>
-        <w:t>)</w:t>
-      </w:r>
-      <w:r>
-        <w:t xml:space="preserve"> - </w:t>
-      </w:r>
-      <w:r>
-        <w:t xml:space="preserve">позволяющая загружать не более </w:t>
-      </w:r>
-      <w:r>
-        <w:rPr>
-          <w:lang w:val="en-US"/>
-        </w:rPr>
-        <w:t>n</w:t>
-      </w:r>
-      <w:r>
-        <w:t xml:space="preserve"> файлов</w:t>
-      </w:r>
     </w:p>
     <w:p>
       <w:pPr>
         <w:pStyle w:val="a3"/>
         <w:ind w:left="792"/>
-      </w:pPr>
+        <w:rPr>
+          <w:lang w:val="en-US"/>
+        </w:rPr>
+      </w:pPr>
+      <w:r>
+        <w:rPr>
+          <w:lang w:val="en-US"/>
+        </w:rPr>
+        <w:t>'uForm__files': {</w:t>
+      </w:r>
     </w:p>
     <w:p>
       <w:pPr>
         <w:pStyle w:val="a3"/>
         <w:ind w:left="792"/>
-      </w:pPr>
-      <w:proofErr w:type="spellStart"/>
-      <w:proofErr w:type="gramStart"/>
-      <w:r>
-        <w:rPr>
-          <w:b/>
-          <w:lang w:val="en-US"/>
-        </w:rPr>
-        <w:t>validSize</w:t>
-      </w:r>
-      <w:r>
-        <w:rPr>
-          <w:b/>
-          <w:lang w:val="en-US"/>
-        </w:rPr>
-        <w:t>One</w:t>
-      </w:r>
-      <w:r>
-        <w:rPr>
-          <w:b/>
-          <w:lang w:val="en-US"/>
-        </w:rPr>
-        <w:t>Files</w:t>
-      </w:r>
-      <w:proofErr w:type="spellEnd"/>
-      <w:r>
-        <w:rPr>
-          <w:b/>
-        </w:rPr>
-        <w:t>(</w:t>
-      </w:r>
-      <w:proofErr w:type="spellStart"/>
-      <w:proofErr w:type="gramEnd"/>
-      <w:r>
-        <w:rPr>
-          <w:b/>
-          <w:lang w:val="en-US"/>
-        </w:rPr>
-        <w:t>msxSize</w:t>
-      </w:r>
-      <w:proofErr w:type="spellEnd"/>
-      <w:r>
-        <w:rPr>
-          <w:b/>
-        </w:rPr>
-        <w:t xml:space="preserve">, </w:t>
-      </w:r>
-      <w:r>
-        <w:rPr>
-          <w:b/>
-          <w:lang w:val="en-US"/>
-        </w:rPr>
-        <w:t>type</w:t>
-      </w:r>
-      <w:r>
-        <w:rPr>
-          <w:b/>
-        </w:rPr>
-        <w:t xml:space="preserve"> (</w:t>
-      </w:r>
-      <w:r>
-        <w:rPr>
-          <w:b/>
-          <w:lang w:val="en-US"/>
-        </w:rPr>
-        <w:t>default</w:t>
-      </w:r>
-      <w:r>
-        <w:rPr>
-          <w:b/>
-        </w:rPr>
-        <w:t xml:space="preserve"> – ‘КБ’)) </w:t>
-      </w:r>
-      <w:r>
-        <w:t xml:space="preserve">-  </w:t>
-      </w:r>
-      <w:r>
-        <w:t xml:space="preserve">позволяющая загружать файлы, </w:t>
-      </w:r>
-      <w:r>
-        <w:t>размер каждого</w:t>
-      </w:r>
-      <w:r>
-        <w:t xml:space="preserve"> не </w:t>
-      </w:r>
-      <w:r>
-        <w:t xml:space="preserve">может </w:t>
-      </w:r>
-      <w:r>
-        <w:t>превыша</w:t>
-      </w:r>
-      <w:r>
-        <w:t>ть</w:t>
-      </w:r>
-      <w:r>
-        <w:t xml:space="preserve"> </w:t>
-      </w:r>
-      <w:proofErr w:type="spellStart"/>
-      <w:r>
-        <w:rPr>
-          <w:b/>
-          <w:lang w:val="en-US"/>
-        </w:rPr>
-        <w:t>msxSize</w:t>
-      </w:r>
-      <w:proofErr w:type="spellEnd"/>
-      <w:r>
-        <w:rPr>
-          <w:b/>
-        </w:rPr>
-        <w:t xml:space="preserve"> </w:t>
-      </w:r>
-      <w:r>
-        <w:rPr>
-          <w:b/>
-        </w:rPr>
-        <w:t>КБ</w:t>
-      </w:r>
-      <w:r>
-        <w:rPr>
-          <w:b/>
-        </w:rPr>
-        <w:t xml:space="preserve"> (МБ)</w:t>
+        <w:rPr>
+          <w:lang w:val="en-US"/>
+        </w:rPr>
+      </w:pPr>
+      <w:r>
+        <w:rPr>
+          <w:lang w:val="en-US"/>
+        </w:rPr>
+        <w:lastRenderedPageBreak/>
+        <w:t xml:space="preserve">        validCountFiles: [3],</w:t>
       </w:r>
     </w:p>
     <w:p>
       <w:pPr>
         <w:pStyle w:val="a3"/>
         <w:ind w:left="792"/>
-      </w:pPr>
-    </w:p>
-    <w:p>
-      <w:pPr>
-        <w:pStyle w:val="a3"/>
-        <w:ind w:left="792"/>
-      </w:pPr>
-      <w:proofErr w:type="spellStart"/>
-      <w:proofErr w:type="gramStart"/>
-      <w:r>
-        <w:rPr>
-          <w:b/>
-          <w:lang w:val="en-US"/>
-        </w:rPr>
-        <w:t>validSizeAllFiles</w:t>
-      </w:r>
-      <w:proofErr w:type="spellEnd"/>
-      <w:r>
-        <w:rPr>
-          <w:b/>
-        </w:rPr>
-        <w:t>(</w:t>
-      </w:r>
-      <w:proofErr w:type="spellStart"/>
-      <w:proofErr w:type="gramEnd"/>
-      <w:r>
-        <w:rPr>
-          <w:b/>
-          <w:lang w:val="en-US"/>
-        </w:rPr>
-        <w:t>msxSize</w:t>
-      </w:r>
-      <w:proofErr w:type="spellEnd"/>
-      <w:r>
-        <w:rPr>
-          <w:b/>
-        </w:rPr>
-        <w:t xml:space="preserve">, </w:t>
-      </w:r>
-      <w:r>
-        <w:rPr>
-          <w:b/>
-          <w:lang w:val="en-US"/>
-        </w:rPr>
-        <w:t>type</w:t>
-      </w:r>
-      <w:r>
-        <w:rPr>
-          <w:b/>
-        </w:rPr>
-        <w:t xml:space="preserve"> (</w:t>
-      </w:r>
-      <w:r>
-        <w:rPr>
-          <w:b/>
-          <w:lang w:val="en-US"/>
-        </w:rPr>
-        <w:t>default</w:t>
-      </w:r>
-      <w:r>
-        <w:rPr>
-          <w:b/>
-        </w:rPr>
-        <w:t xml:space="preserve"> – ‘КБ’)</w:t>
-      </w:r>
-      <w:r>
-        <w:rPr>
-          <w:b/>
-        </w:rPr>
-        <w:t>)</w:t>
-      </w:r>
-      <w:r>
-        <w:rPr>
-          <w:b/>
-        </w:rPr>
-        <w:t xml:space="preserve"> </w:t>
-      </w:r>
-      <w:r>
-        <w:t xml:space="preserve">-  </w:t>
-      </w:r>
-      <w:r>
-        <w:t xml:space="preserve">позволяющая загружать </w:t>
-      </w:r>
-      <w:r>
-        <w:t xml:space="preserve">файлы, </w:t>
-      </w:r>
-      <w:r>
-        <w:t>общи</w:t>
-      </w:r>
-      <w:r>
-        <w:t>м</w:t>
-      </w:r>
-      <w:r>
-        <w:t xml:space="preserve"> размер</w:t>
-      </w:r>
-      <w:r>
-        <w:t xml:space="preserve">ом не превышающих </w:t>
-      </w:r>
-      <w:proofErr w:type="spellStart"/>
-      <w:r>
-        <w:rPr>
-          <w:b/>
-          <w:lang w:val="en-US"/>
-        </w:rPr>
-        <w:t>msxSize</w:t>
-      </w:r>
-      <w:proofErr w:type="spellEnd"/>
-      <w:r>
-        <w:rPr>
-          <w:b/>
-        </w:rPr>
-        <w:t xml:space="preserve"> </w:t>
-      </w:r>
-      <w:r>
-        <w:rPr>
-          <w:b/>
-        </w:rPr>
-        <w:t>КБ</w:t>
-      </w:r>
-      <w:r>
-        <w:rPr>
-          <w:b/>
-        </w:rPr>
-        <w:t xml:space="preserve"> (МБ)</w:t>
-      </w:r>
-    </w:p>
-    <w:p>
-      <w:pPr>
-        <w:pStyle w:val="a3"/>
-        <w:ind w:left="792"/>
-        <w:rPr>
-          <w:b/>
-        </w:rPr>
-      </w:pPr>
-    </w:p>
-    <w:p>
-      <w:pPr>
-        <w:pStyle w:val="a3"/>
-        <w:ind w:left="792"/>
-        <w:rPr>
-          <w:b/>
-        </w:rPr>
-      </w:pPr>
-      <w:r>
-        <w:rPr>
-          <w:b/>
-        </w:rPr>
-        <w:t>Пример</w:t>
-      </w:r>
-      <w:r>
-        <w:rPr>
-          <w:b/>
-        </w:rPr>
-        <w:t>ы</w:t>
-      </w:r>
-      <w:r>
-        <w:rPr>
-          <w:b/>
-        </w:rPr>
-        <w:t>:</w:t>
-      </w:r>
-    </w:p>
-    <w:p>
-      <w:pPr>
-        <w:pStyle w:val="a3"/>
-        <w:ind w:left="792"/>
-      </w:pPr>
-      <w:r>
-        <w:t xml:space="preserve">// </w:t>
-      </w:r>
-      <w:r>
-        <w:t>для</w:t>
-      </w:r>
-      <w:r>
-        <w:t xml:space="preserve"> </w:t>
-      </w:r>
-      <w:r>
-        <w:t>поля</w:t>
-      </w:r>
-      <w:r>
-        <w:t xml:space="preserve"> </w:t>
-      </w:r>
-      <w:r>
-        <w:t>с</w:t>
-      </w:r>
-      <w:r>
-        <w:t xml:space="preserve"> </w:t>
-      </w:r>
-      <w:r>
-        <w:rPr>
-          <w:b/>
-          <w:lang w:val="en-US"/>
-        </w:rPr>
-        <w:t>id</w:t>
-      </w:r>
-      <w:r>
-        <w:rPr>
-          <w:b/>
-        </w:rPr>
-        <w:t xml:space="preserve"> = ‘</w:t>
-      </w:r>
-      <w:proofErr w:type="spellStart"/>
-      <w:r>
-        <w:rPr>
-          <w:b/>
-          <w:lang w:val="en-US"/>
-        </w:rPr>
-        <w:t>uForm</w:t>
-      </w:r>
-      <w:proofErr w:type="spellEnd"/>
-      <w:r>
-        <w:rPr>
-          <w:b/>
-        </w:rPr>
-        <w:t>__</w:t>
-      </w:r>
-      <w:r>
-        <w:rPr>
-          <w:b/>
-          <w:lang w:val="en-US"/>
-        </w:rPr>
-        <w:t>name</w:t>
-      </w:r>
-      <w:r>
-        <w:rPr>
-          <w:b/>
-        </w:rPr>
-        <w:t>’</w:t>
-      </w:r>
-      <w:r>
-        <w:t xml:space="preserve">, применяется функция проверки длины вводимого текста </w:t>
-      </w:r>
-      <w:proofErr w:type="spellStart"/>
-      <w:proofErr w:type="gramStart"/>
-      <w:r>
-        <w:rPr>
-          <w:b/>
-          <w:lang w:val="en-US"/>
-        </w:rPr>
-        <w:t>validLen</w:t>
-      </w:r>
-      <w:proofErr w:type="spellEnd"/>
-      <w:r>
-        <w:rPr>
-          <w:b/>
-        </w:rPr>
-        <w:t>(</w:t>
-      </w:r>
-      <w:proofErr w:type="gramEnd"/>
-      <w:r>
-        <w:rPr>
-          <w:b/>
-        </w:rPr>
-        <w:t>2</w:t>
-      </w:r>
-      <w:r>
-        <w:rPr>
-          <w:b/>
-        </w:rPr>
-        <w:t xml:space="preserve">, </w:t>
-      </w:r>
-      <w:r>
-        <w:rPr>
-          <w:b/>
-        </w:rPr>
-        <w:t>50</w:t>
-      </w:r>
-      <w:r>
-        <w:rPr>
-          <w:b/>
-        </w:rPr>
-        <w:t>)</w:t>
-      </w:r>
-      <w:r>
-        <w:t xml:space="preserve"> </w:t>
-      </w:r>
-    </w:p>
-    <w:p>
-      <w:pPr>
-        <w:pStyle w:val="a3"/>
-        <w:ind w:left="792"/>
-      </w:pPr>
-    </w:p>
-    <w:p>
-      <w:pPr>
-        <w:pStyle w:val="a3"/>
-        <w:ind w:left="792"/>
-      </w:pPr>
-      <w:r>
-        <w:t>‘</w:t>
-      </w:r>
-      <w:proofErr w:type="spellStart"/>
-      <w:r>
-        <w:rPr>
-          <w:lang w:val="en-US"/>
-        </w:rPr>
-        <w:t>uForm</w:t>
-      </w:r>
-      <w:proofErr w:type="spellEnd"/>
-      <w:r>
-        <w:t>__</w:t>
-      </w:r>
-      <w:r>
-        <w:rPr>
-          <w:lang w:val="en-US"/>
-        </w:rPr>
-        <w:t>name</w:t>
-      </w:r>
-      <w:r>
-        <w:t>: {</w:t>
-      </w:r>
-    </w:p>
-    <w:p>
-      <w:pPr>
-        <w:pStyle w:val="a3"/>
-        <w:ind w:left="792"/>
-      </w:pPr>
-      <w:r>
-        <w:t xml:space="preserve">        </w:t>
-      </w:r>
-      <w:proofErr w:type="spellStart"/>
-      <w:r>
-        <w:rPr>
-          <w:lang w:val="en-US"/>
-        </w:rPr>
-        <w:t>validLen</w:t>
-      </w:r>
-      <w:proofErr w:type="spellEnd"/>
-      <w:r>
-        <w:t>: [2, 50]</w:t>
-      </w:r>
-    </w:p>
-    <w:p>
-      <w:pPr>
-        <w:pStyle w:val="a3"/>
-        <w:ind w:left="792"/>
-      </w:pPr>
-      <w:r>
-        <w:t xml:space="preserve"> },</w:t>
-      </w:r>
-    </w:p>
-    <w:p>
-      <w:pPr>
-        <w:pStyle w:val="a3"/>
-        <w:ind w:left="792"/>
-      </w:pPr>
-    </w:p>
-    <w:p>
-      <w:pPr>
-        <w:pStyle w:val="a3"/>
-        <w:ind w:left="792"/>
-      </w:pPr>
-      <w:r>
-        <w:t xml:space="preserve">// </w:t>
-      </w:r>
-      <w:r>
-        <w:t>для</w:t>
-      </w:r>
-      <w:r>
-        <w:t xml:space="preserve"> </w:t>
-      </w:r>
-      <w:r>
-        <w:t>поля</w:t>
-      </w:r>
-      <w:r>
-        <w:t xml:space="preserve"> </w:t>
-      </w:r>
-      <w:r>
-        <w:t>с</w:t>
-      </w:r>
-      <w:r>
-        <w:t xml:space="preserve"> </w:t>
-      </w:r>
-      <w:r>
-        <w:rPr>
-          <w:b/>
-          <w:lang w:val="en-US"/>
-        </w:rPr>
-        <w:t>id</w:t>
-      </w:r>
-      <w:r>
-        <w:rPr>
-          <w:b/>
-        </w:rPr>
-        <w:t xml:space="preserve"> = ‘</w:t>
-      </w:r>
-      <w:proofErr w:type="spellStart"/>
-      <w:r>
-        <w:rPr>
-          <w:b/>
-          <w:lang w:val="en-US"/>
-        </w:rPr>
-        <w:t>uForm</w:t>
-      </w:r>
-      <w:proofErr w:type="spellEnd"/>
-      <w:r>
-        <w:rPr>
-          <w:b/>
-        </w:rPr>
-        <w:t>__</w:t>
-      </w:r>
-      <w:r>
-        <w:rPr>
-          <w:b/>
-          <w:lang w:val="en-US"/>
-        </w:rPr>
-        <w:t>files</w:t>
-      </w:r>
-      <w:r>
-        <w:rPr>
-          <w:b/>
-        </w:rPr>
-        <w:t>’</w:t>
-      </w:r>
-      <w:r>
-        <w:t>, применяю</w:t>
-      </w:r>
-      <w:r>
-        <w:t>тся</w:t>
-      </w:r>
-      <w:r>
-        <w:t xml:space="preserve"> две проверочные функции: </w:t>
-      </w:r>
-      <w:proofErr w:type="spellStart"/>
-      <w:proofErr w:type="gramStart"/>
-      <w:r>
-        <w:rPr>
-          <w:b/>
-          <w:lang w:val="en-US"/>
-        </w:rPr>
-        <w:t>validCountFiles</w:t>
-      </w:r>
-      <w:proofErr w:type="spellEnd"/>
-      <w:r>
-        <w:rPr>
-          <w:b/>
-        </w:rPr>
-        <w:t>(</w:t>
-      </w:r>
-      <w:proofErr w:type="gramEnd"/>
-      <w:r>
-        <w:rPr>
-          <w:b/>
-        </w:rPr>
-        <w:t>3)</w:t>
-      </w:r>
-      <w:r>
-        <w:t xml:space="preserve"> и  </w:t>
-      </w:r>
-      <w:proofErr w:type="spellStart"/>
-      <w:r>
-        <w:rPr>
-          <w:b/>
-          <w:lang w:val="en-US"/>
-        </w:rPr>
-        <w:t>validSizeAllFiles</w:t>
-      </w:r>
-      <w:proofErr w:type="spellEnd"/>
-      <w:r>
-        <w:rPr>
-          <w:b/>
-        </w:rPr>
-        <w:t>(2</w:t>
-      </w:r>
-      <w:r>
-        <w:rPr>
-          <w:b/>
-        </w:rPr>
-        <w:t>, 'МБ'</w:t>
-      </w:r>
-      <w:r>
-        <w:rPr>
-          <w:b/>
-        </w:rPr>
-        <w:t>)</w:t>
-      </w:r>
-      <w:r>
-        <w:rPr>
-          <w:b/>
-        </w:rPr>
-        <w:t>,</w:t>
-      </w:r>
-      <w:r>
-        <w:t xml:space="preserve"> </w:t>
-      </w:r>
-      <w:r>
-        <w:t xml:space="preserve">позволяющая загружать не более 3-ех файлов и общий размер файлов </w:t>
-      </w:r>
-      <w:r>
-        <w:t xml:space="preserve">не превышает 2Мб, </w:t>
-      </w:r>
-      <w:r>
-        <w:t>иначе выведет уведомление об ошибке</w:t>
-      </w:r>
-    </w:p>
-    <w:p>
-      <w:pPr>
-        <w:pStyle w:val="a3"/>
-        <w:ind w:left="792"/>
-      </w:pPr>
-    </w:p>
-    <w:p>
-      <w:pPr>
-        <w:pStyle w:val="a3"/>
-        <w:ind w:left="792"/>
-      </w:pPr>
-    </w:p>
-    <w:p>
-      <w:pPr>
-        <w:pStyle w:val="a3"/>
-        <w:ind w:left="792"/>
-        <w:rPr>
-          <w:lang w:val="en-US"/>
-        </w:rPr>
-      </w:pPr>
-      <w:r>
-        <w:rPr>
-          <w:lang w:val="en-US"/>
-        </w:rPr>
-        <w:t>'</w:t>
-      </w:r>
-      <w:proofErr w:type="spellStart"/>
-      <w:r>
-        <w:rPr>
-          <w:lang w:val="en-US"/>
-        </w:rPr>
-        <w:t>uForm</w:t>
-      </w:r>
-      <w:proofErr w:type="spellEnd"/>
-      <w:r>
-        <w:rPr>
-          <w:lang w:val="en-US"/>
-        </w:rPr>
-        <w:t>__files': {</w:t>
-      </w:r>
-    </w:p>
-    <w:p>
-      <w:pPr>
-        <w:pStyle w:val="a3"/>
-        <w:ind w:left="792"/>
-        <w:rPr>
-          <w:lang w:val="en-US"/>
-        </w:rPr>
-      </w:pPr>
-      <w:r>
-        <w:rPr>
-          <w:lang w:val="en-US"/>
-        </w:rPr>
-        <w:lastRenderedPageBreak/>
-        <w:t xml:space="preserve">        </w:t>
-      </w:r>
-      <w:proofErr w:type="spellStart"/>
-      <w:r>
-        <w:rPr>
-          <w:lang w:val="en-US"/>
-        </w:rPr>
-        <w:t>validCountFiles</w:t>
-      </w:r>
-      <w:proofErr w:type="spellEnd"/>
-      <w:r>
-        <w:rPr>
-          <w:lang w:val="en-US"/>
-        </w:rPr>
-        <w:t>: [3],</w:t>
-      </w:r>
-    </w:p>
-    <w:p>
-      <w:pPr>
-        <w:pStyle w:val="a3"/>
-        <w:ind w:left="792"/>
-        <w:rPr>
-          <w:lang w:val="en-US"/>
-        </w:rPr>
-      </w:pPr>
-      <w:r>
-        <w:rPr>
-          <w:lang w:val="en-US"/>
-        </w:rPr>
-        <w:t xml:space="preserve">        </w:t>
-      </w:r>
-      <w:proofErr w:type="spellStart"/>
-      <w:r>
-        <w:rPr>
-          <w:lang w:val="en-US"/>
-        </w:rPr>
-        <w:t>validSizeAllFiles</w:t>
-      </w:r>
-      <w:proofErr w:type="spellEnd"/>
-      <w:r>
-        <w:rPr>
-          <w:lang w:val="en-US"/>
-        </w:rPr>
-        <w:t>: [2, 'МБ'] // KB - default</w:t>
+        <w:rPr>
+          <w:lang w:val="en-US"/>
+        </w:rPr>
+      </w:pPr>
+      <w:r>
+        <w:rPr>
+          <w:lang w:val="en-US"/>
+        </w:rPr>
+        <w:t xml:space="preserve">        validSizeAllFiles: [2, 'МБ'] // KB - default</w:t>
       </w:r>
     </w:p>
     <w:p>
@@ -2807,36 +2280,30 @@
       <w:r>
         <w:t>‘</w:t>
       </w:r>
-      <w:proofErr w:type="spellStart"/>
       <w:r>
         <w:rPr>
           <w:lang w:val="en-US"/>
         </w:rPr>
         <w:t>uform</w:t>
       </w:r>
-      <w:proofErr w:type="spellEnd"/>
       <w:r>
         <w:t xml:space="preserve">/ </w:t>
       </w:r>
-      <w:proofErr w:type="spellStart"/>
       <w:r>
         <w:rPr>
           <w:lang w:val="en-US"/>
         </w:rPr>
         <w:t>UFormConfig</w:t>
       </w:r>
-      <w:proofErr w:type="spellEnd"/>
       <w:r>
         <w:t>.</w:t>
       </w:r>
-      <w:proofErr w:type="spellStart"/>
       <w:r>
         <w:rPr>
           <w:lang w:val="en-US"/>
         </w:rPr>
         <w:t>php</w:t>
       </w:r>
-      <w:proofErr w:type="spellEnd"/>
       <w:r>
         <w:t>’</w:t>
       </w:r>
@@ -2879,7 +2346,6 @@
         </w:rPr>
         <w:t>‘</w:t>
       </w:r>
-      <w:proofErr w:type="spellStart"/>
       <w:r>
         <w:rPr>
           <w:b/>
@@ -2887,14 +2353,12 @@
         </w:rPr>
         <w:t>uForm</w:t>
       </w:r>
-      <w:proofErr w:type="spellEnd"/>
       <w:r>
         <w:rPr>
           <w:b/>
         </w:rPr>
         <w:t>/</w:t>
       </w:r>
-      <w:proofErr w:type="spellStart"/>
       <w:r>
         <w:rPr>
           <w:b/>
@@ -2902,14 +2366,12 @@
         </w:rPr>
         <w:t>sform</w:t>
       </w:r>
-      <w:proofErr w:type="spellEnd"/>
       <w:r>
         <w:rPr>
           <w:b/>
         </w:rPr>
         <w:t>.</w:t>
       </w:r>
-      <w:proofErr w:type="spellStart"/>
       <w:r>
         <w:rPr>
           <w:b/>
@@ -2917,7 +2379,6 @@
         </w:rPr>
         <w:t>php</w:t>
       </w:r>
-      <w:proofErr w:type="spellEnd"/>
       <w:r>
         <w:rPr>
           <w:b/>
@@ -2930,35 +2391,19 @@
         <w:pStyle w:val="a3"/>
       </w:pPr>
       <w:r>
-        <w:t xml:space="preserve">Настройка </w:t>
-      </w:r>
-      <w:proofErr w:type="spellStart"/>
-      <w:r>
-        <w:t>валидации</w:t>
-      </w:r>
-      <w:proofErr w:type="spellEnd"/>
-      <w:r>
-        <w:t xml:space="preserve"> данных получаемых из формы производиться в трех переменных:</w:t>
-      </w:r>
-    </w:p>
-    <w:p>
-      <w:pPr>
-        <w:pStyle w:val="a3"/>
-      </w:pPr>
-      <w:r>
-        <w:rPr>
-          <w:b/>
-        </w:rPr>
-        <w:t>$</w:t>
-      </w:r>
-      <w:proofErr w:type="spellStart"/>
-      <w:r>
-        <w:rPr>
-          <w:b/>
-        </w:rPr>
-        <w:t>inputs</w:t>
-      </w:r>
-      <w:proofErr w:type="spellEnd"/>
+        <w:t>Настройка валидации данных получаемых из формы производиться в трех переменных:</w:t>
+      </w:r>
+    </w:p>
+    <w:p>
+      <w:pPr>
+        <w:pStyle w:val="a3"/>
+      </w:pPr>
+      <w:r>
+        <w:rPr>
+          <w:b/>
+        </w:rPr>
+        <w:t>$inputs</w:t>
+      </w:r>
       <w:r>
         <w:t xml:space="preserve"> –</w:t>
       </w:r>
@@ -2975,46 +2420,21 @@
         <w:t>id</w:t>
       </w:r>
       <w:r>
-        <w:t xml:space="preserve"> форм с которых принимаются данные, </w:t>
-      </w:r>
-      <w:r>
-        <w:t>список</w:t>
-      </w:r>
-      <w:r>
-        <w:t xml:space="preserve"> имен всех ожидаемых полей из этих форм и их </w:t>
-      </w:r>
-      <w:proofErr w:type="spellStart"/>
-      <w:r>
-        <w:t>валидации</w:t>
-      </w:r>
-      <w:proofErr w:type="spellEnd"/>
-      <w:r>
-        <w:t>;</w:t>
-      </w:r>
-    </w:p>
-    <w:p>
-      <w:pPr>
-        <w:pStyle w:val="a3"/>
-      </w:pPr>
-      <w:r>
-        <w:rPr>
-          <w:b/>
-        </w:rPr>
-        <w:t>$</w:t>
-      </w:r>
-      <w:proofErr w:type="spellStart"/>
-      <w:r>
-        <w:rPr>
-          <w:b/>
-        </w:rPr>
-        <w:t>requires</w:t>
-      </w:r>
-      <w:proofErr w:type="spellEnd"/>
-      <w:r>
-        <w:t xml:space="preserve"> - </w:t>
-      </w:r>
-      <w:r>
-        <w:t xml:space="preserve">массив </w:t>
+        <w:t xml:space="preserve"> форм с которых принимаются данные, список имен всех ожидаемых полей из этих форм и их валидации;</w:t>
+      </w:r>
+    </w:p>
+    <w:p>
+      <w:pPr>
+        <w:pStyle w:val="a3"/>
+      </w:pPr>
+      <w:r>
+        <w:rPr>
+          <w:b/>
+        </w:rPr>
+        <w:t>$requires</w:t>
+      </w:r>
+      <w:r>
+        <w:t xml:space="preserve"> - массив </w:t>
       </w:r>
       <w:r>
         <w:rPr>
@@ -3023,35 +2443,21 @@
         <w:t>id</w:t>
       </w:r>
       <w:r>
-        <w:t xml:space="preserve"> форм с которых принимаются данные</w:t>
-      </w:r>
-      <w:r>
-        <w:t xml:space="preserve"> и список обязательных полей в этих формах;</w:t>
-      </w:r>
-    </w:p>
-    <w:p>
-      <w:pPr>
-        <w:pStyle w:val="a3"/>
-      </w:pPr>
-      <w:r>
-        <w:rPr>
-          <w:b/>
-        </w:rPr>
-        <w:t>$</w:t>
-      </w:r>
-      <w:proofErr w:type="spellStart"/>
-      <w:r>
-        <w:rPr>
-          <w:b/>
-        </w:rPr>
-        <w:t>files</w:t>
-      </w:r>
-      <w:proofErr w:type="spellEnd"/>
-      <w:r>
-        <w:t xml:space="preserve"> - </w:t>
-      </w:r>
-      <w:r>
-        <w:t xml:space="preserve">массив </w:t>
+        <w:t xml:space="preserve"> форм с которых принимаются данные и список обязательных полей в этих формах;</w:t>
+      </w:r>
+    </w:p>
+    <w:p>
+      <w:pPr>
+        <w:pStyle w:val="a3"/>
+      </w:pPr>
+      <w:r>
+        <w:rPr>
+          <w:b/>
+        </w:rPr>
+        <w:t>$files</w:t>
+      </w:r>
+      <w:r>
+        <w:t xml:space="preserve"> - массив </w:t>
       </w:r>
       <w:r>
         <w:rPr>
@@ -3060,16 +2466,7 @@
         <w:t>id</w:t>
       </w:r>
       <w:r>
-        <w:t xml:space="preserve"> форм с которых принимаются данные, список</w:t>
-      </w:r>
-      <w:r>
-        <w:t xml:space="preserve"> имен</w:t>
-      </w:r>
-      <w:r>
-        <w:t xml:space="preserve"> </w:t>
-      </w:r>
-      <w:r>
-        <w:t xml:space="preserve">ожидаемых полей типа </w:t>
+        <w:t xml:space="preserve"> форм с которых принимаются данные, список имен ожидаемых полей типа </w:t>
       </w:r>
       <w:r>
         <w:t>‘</w:t>
@@ -3112,17 +2509,8 @@
           <w:b/>
           <w:lang w:val="en-US"/>
         </w:rPr>
-        <w:t>$</w:t>
-      </w:r>
-      <w:proofErr w:type="spellStart"/>
-      <w:r>
-        <w:rPr>
-          <w:b/>
-          <w:lang w:val="en-US"/>
-        </w:rPr>
-        <w:t>mail_subject</w:t>
-      </w:r>
-      <w:proofErr w:type="spellEnd"/>
+        <w:t>$mail_subject</w:t>
+      </w:r>
       <w:r>
         <w:rPr>
           <w:lang w:val="en-US"/>
@@ -3193,8 +2581,22 @@
       <w:pPr>
         <w:pStyle w:val="a3"/>
       </w:pPr>
+    </w:p>
+    <w:p>
+      <w:pPr>
+        <w:pStyle w:val="1"/>
+        <w:numPr>
+          <w:ilvl w:val="0"/>
+          <w:numId w:val="5"/>
+        </w:numPr>
+      </w:pPr>
       <w:r>
         <w:lastRenderedPageBreak/>
+        <w:t>Формирование письма</w:t>
+      </w:r>
+    </w:p>
+    <w:p>
+      <w:r>
         <w:t>Для фор</w:t>
       </w:r>
       <w:r>
@@ -3202,28 +2604,14 @@
       </w:r>
     </w:p>
     <w:p>
-      <w:pPr>
-        <w:pStyle w:val="a3"/>
-      </w:pPr>
-      <w:r>
-        <w:rPr>
-          <w:b/>
-        </w:rPr>
-        <w:t>$</w:t>
-      </w:r>
-      <w:proofErr w:type="spellStart"/>
-      <w:r>
-        <w:rPr>
-          <w:b/>
-        </w:rPr>
-        <w:t>formData</w:t>
-      </w:r>
-      <w:proofErr w:type="spellEnd"/>
-      <w:r>
-        <w:t xml:space="preserve"> - полученные данные из</w:t>
-      </w:r>
-      <w:r>
-        <w:t xml:space="preserve"> формы в формате ['name1' =&gt; 'value1', 'name2' =&gt; 'value2']</w:t>
+      <w:r>
+        <w:rPr>
+          <w:b/>
+        </w:rPr>
+        <w:t>$formData</w:t>
+      </w:r>
+      <w:r>
+        <w:t xml:space="preserve"> - полученные данные из формы в формате ['name1' =&gt; 'value1', 'name2' =&gt; 'value2']</w:t>
       </w:r>
       <w:r>
         <w:t>;</w:t>
@@ -3231,27 +2619,18 @@
     </w:p>
     <w:p>
       <w:pPr>
-        <w:pStyle w:val="a3"/>
-      </w:pPr>
-    </w:p>
-    <w:p>
-      <w:pPr>
-        <w:pStyle w:val="a3"/>
-      </w:pPr>
-      <w:r>
-        <w:rPr>
-          <w:b/>
-        </w:rPr>
-        <w:t>$</w:t>
-      </w:r>
-      <w:proofErr w:type="spellStart"/>
-      <w:r>
-        <w:rPr>
-          <w:b/>
-        </w:rPr>
-        <w:t>formData</w:t>
-      </w:r>
-      <w:proofErr w:type="spellEnd"/>
+        <w:rPr>
+          <w:b/>
+        </w:rPr>
+      </w:pPr>
+    </w:p>
+    <w:p>
+      <w:r>
+        <w:rPr>
+          <w:b/>
+        </w:rPr>
+        <w:t>$formData</w:t>
+      </w:r>
       <w:r>
         <w:t xml:space="preserve"> </w:t>
       </w:r>
@@ -3259,35 +2638,7 @@
         <w:rPr>
           <w:b/>
         </w:rPr>
-        <w:t>также содержит "</w:t>
-      </w:r>
-      <w:proofErr w:type="spellStart"/>
-      <w:r>
-        <w:rPr>
-          <w:b/>
-        </w:rPr>
-        <w:t>uFormId</w:t>
-      </w:r>
-      <w:proofErr w:type="spellEnd"/>
-      <w:r>
-        <w:rPr>
-          <w:b/>
-        </w:rPr>
-        <w:t xml:space="preserve">" - </w:t>
-      </w:r>
-      <w:proofErr w:type="spellStart"/>
-      <w:r>
-        <w:rPr>
-          <w:b/>
-        </w:rPr>
-        <w:t>id</w:t>
-      </w:r>
-      <w:proofErr w:type="spellEnd"/>
-      <w:r>
-        <w:rPr>
-          <w:b/>
-        </w:rPr>
-        <w:t xml:space="preserve"> формы</w:t>
+        <w:t>также содержит "uFormId" - id формы</w:t>
       </w:r>
       <w:r>
         <w:t>,</w:t>
@@ -3295,7 +2646,6 @@
     </w:p>
     <w:p>
       <w:pPr>
-        <w:pStyle w:val="a3"/>
         <w:rPr>
           <w:i/>
         </w:rPr>
@@ -3306,147 +2656,57 @@
         </w:rPr>
         <w:t xml:space="preserve">можно сделать </w:t>
       </w:r>
-      <w:proofErr w:type="spellStart"/>
       <w:r>
         <w:rPr>
           <w:b/>
           <w:i/>
         </w:rPr>
-        <w:t>if</w:t>
-      </w:r>
-      <w:proofErr w:type="spellEnd"/>
-      <w:r>
-        <w:rPr>
-          <w:b/>
+        <w:t>if($formData['uFormId'] == 'uForm_any')</w:t>
+      </w:r>
+      <w:r>
+        <w:rPr>
           <w:i/>
         </w:rPr>
-        <w:t>($</w:t>
-      </w:r>
-      <w:proofErr w:type="spellStart"/>
-      <w:r>
-        <w:rPr>
-          <w:b/>
+        <w:t xml:space="preserve"> и в зависимости от id формы, </w:t>
+      </w:r>
+      <w:r>
+        <w:rPr>
           <w:i/>
         </w:rPr>
-        <w:t>formData</w:t>
-      </w:r>
-      <w:proofErr w:type="spellEnd"/>
-      <w:r>
-        <w:rPr>
-          <w:b/>
+        <w:t>по-</w:t>
+      </w:r>
+      <w:r>
+        <w:rPr>
           <w:i/>
         </w:rPr>
-        <w:t>['</w:t>
-      </w:r>
-      <w:proofErr w:type="spellStart"/>
-      <w:r>
-        <w:rPr>
-          <w:b/>
+        <w:t>разному</w:t>
+      </w:r>
+      <w:r>
+        <w:rPr>
           <w:i/>
         </w:rPr>
-        <w:t>uFormId</w:t>
-      </w:r>
-      <w:proofErr w:type="spellEnd"/>
-      <w:r>
-        <w:rPr>
-          <w:b/>
+        <w:t xml:space="preserve"> формировать письмо</w:t>
+      </w:r>
+      <w:r>
+        <w:rPr>
           <w:i/>
         </w:rPr>
-        <w:t>'] == '</w:t>
-      </w:r>
-      <w:proofErr w:type="spellStart"/>
-      <w:r>
-        <w:rPr>
-          <w:b/>
-          <w:i/>
-        </w:rPr>
-        <w:t>uForm_any</w:t>
-      </w:r>
-      <w:proofErr w:type="spellEnd"/>
-      <w:r>
-        <w:rPr>
-          <w:b/>
-          <w:i/>
-        </w:rPr>
-        <w:t>')</w:t>
-      </w:r>
-      <w:r>
-        <w:rPr>
-          <w:i/>
-        </w:rPr>
-        <w:t xml:space="preserve"> и в зависимости от </w:t>
-      </w:r>
-      <w:proofErr w:type="spellStart"/>
-      <w:r>
-        <w:rPr>
-          <w:i/>
-        </w:rPr>
-        <w:t>id</w:t>
-      </w:r>
-      <w:proofErr w:type="spellEnd"/>
-      <w:r>
-        <w:rPr>
-          <w:i/>
-        </w:rPr>
-        <w:t xml:space="preserve"> формы, </w:t>
-      </w:r>
-      <w:r>
-        <w:rPr>
-          <w:i/>
-        </w:rPr>
-        <w:t>по-</w:t>
-      </w:r>
-      <w:r>
-        <w:rPr>
-          <w:i/>
-        </w:rPr>
-        <w:t>разному</w:t>
-      </w:r>
-      <w:r>
-        <w:rPr>
-          <w:i/>
-        </w:rPr>
-        <w:t xml:space="preserve"> формировать письмо</w:t>
-      </w:r>
-      <w:r>
-        <w:rPr>
-          <w:i/>
-        </w:rPr>
         <w:t>;</w:t>
       </w:r>
     </w:p>
     <w:p>
       <w:pPr>
-        <w:pStyle w:val="a3"/>
-        <w:rPr>
-          <w:i/>
-        </w:rPr>
-      </w:pPr>
-    </w:p>
-    <w:p>
-      <w:pPr>
-        <w:pStyle w:val="a3"/>
-      </w:pPr>
-      <w:r>
-        <w:rPr>
-          <w:b/>
-        </w:rPr>
-        <w:t>$</w:t>
-      </w:r>
-      <w:proofErr w:type="spellStart"/>
-      <w:proofErr w:type="gramStart"/>
-      <w:r>
-        <w:rPr>
-          <w:b/>
-        </w:rPr>
-        <w:t>inputs</w:t>
-      </w:r>
-      <w:proofErr w:type="spellEnd"/>
-      <w:r>
-        <w:rPr>
-          <w:b/>
-        </w:rPr>
-        <w:t>[</w:t>
+        <w:rPr>
+          <w:b/>
+        </w:rPr>
+      </w:pPr>
+    </w:p>
+    <w:p>
+      <w:r>
+        <w:rPr>
+          <w:b/>
+        </w:rPr>
+        <w:t>$inputs[</w:t>
       </w:r>
       <w:r>
         <w:rPr>
@@ -3458,36 +2718,7 @@
         <w:rPr>
           <w:b/>
         </w:rPr>
-        <w:t>$</w:t>
-      </w:r>
-      <w:proofErr w:type="spellStart"/>
-      <w:proofErr w:type="gramEnd"/>
-      <w:r>
-        <w:rPr>
-          <w:b/>
-        </w:rPr>
-        <w:t>formData</w:t>
-      </w:r>
-      <w:proofErr w:type="spellEnd"/>
-      <w:r>
-        <w:rPr>
-          <w:b/>
-        </w:rPr>
-        <w:t>['</w:t>
-      </w:r>
-      <w:proofErr w:type="spellStart"/>
-      <w:r>
-        <w:rPr>
-          <w:b/>
-        </w:rPr>
-        <w:t>uFormId</w:t>
-      </w:r>
-      <w:proofErr w:type="spellEnd"/>
-      <w:r>
-        <w:rPr>
-          <w:b/>
-        </w:rPr>
-        <w:t>']</w:t>
+        <w:t>$formData['uFormId']</w:t>
       </w:r>
       <w:r>
         <w:rPr>
@@ -3511,7 +2742,35 @@
         <w:t>.</w:t>
       </w:r>
     </w:p>
-    <w:p>
+    <w:p/>
+    <w:p>
+      <w:r>
+        <w:t xml:space="preserve">При необходимости можно переопределить любую из настроек </w:t>
+      </w:r>
+      <w:r>
+        <w:rPr>
+          <w:lang w:val="en-US"/>
+        </w:rPr>
+        <w:t>SMTP</w:t>
+      </w:r>
+      <w:r>
+        <w:t xml:space="preserve"> через переменную</w:t>
+      </w:r>
+      <w:r>
+        <w:t xml:space="preserve"> </w:t>
+      </w:r>
+      <w:r>
+        <w:rPr>
+          <w:b/>
+        </w:rPr>
+        <w:t>$customConfig['configParamName'] = configParamVal</w:t>
+      </w:r>
+      <w:r>
+        <w:rPr>
+          <w:b/>
+        </w:rPr>
+        <w:t>;</w:t>
+      </w:r>
       <w:bookmarkStart w:id="0" w:name="_GoBack"/>
       <w:bookmarkEnd w:id="0"/>
     </w:p>
@@ -5408,7 +4667,7 @@
 </file>
 
 <file path=customXml/itemProps1.xml><?xml version="1.0" encoding="utf-8"?>
-<ds:datastoreItem xmlns:ds="http://schemas.openxmlformats.org/officeDocument/2006/customXml" ds:itemID="{990EDF0A-C6A7-44DA-B427-6994809D322F}">
+<ds:datastoreItem xmlns:ds="http://schemas.openxmlformats.org/officeDocument/2006/customXml" ds:itemID="{70305246-B2EE-4519-BBB1-B1E498D33970}">
   <ds:schemaRefs>
     <ds:schemaRef ds:uri="http://schemas.openxmlformats.org/officeDocument/2006/bibliography"/>
   </ds:schemaRefs>

</xml_diff>